<commit_message>
upload the last version of hw5
</commit_message>
<xml_diff>
--- a/hw5/dry_alex/dry_q1.docx
+++ b/hw5/dry_alex/dry_q1.docx
@@ -10,13 +10,77 @@
         <w:t>Homework No. 5</w:t>
       </w:r>
     </w:p>
+    <w:p/>
     <w:p>
       <w:pPr>
+        <w:jc w:val="center"/>
+        <w:rPr>
+          <w:rFonts w:asciiTheme="majorBidi" w:hAnsiTheme="majorBidi" w:cstheme="majorBidi"/>
+          <w:sz w:val="32"/>
+          <w:szCs w:val="32"/>
+        </w:rPr>
+      </w:pPr>
+      <w:r>
+        <w:rPr>
+          <w:rFonts w:asciiTheme="majorBidi" w:hAnsiTheme="majorBidi" w:cstheme="majorBidi"/>
+          <w:sz w:val="32"/>
+          <w:szCs w:val="32"/>
+        </w:rPr>
+        <w:t>Alexander Shender 328626114</w:t>
+      </w:r>
+    </w:p>
+    <w:p>
+      <w:pPr>
+        <w:jc w:val="center"/>
         <w:rPr>
           <w:b/>
           <w:bCs/>
         </w:rPr>
       </w:pPr>
+      <w:proofErr w:type="spellStart"/>
+      <w:r>
+        <w:rPr>
+          <w:rFonts w:asciiTheme="majorBidi" w:hAnsiTheme="majorBidi" w:cstheme="majorBidi"/>
+          <w:sz w:val="32"/>
+          <w:szCs w:val="32"/>
+        </w:rPr>
+        <w:t>Snir</w:t>
+      </w:r>
+      <w:proofErr w:type="spellEnd"/>
+      <w:r>
+        <w:rPr>
+          <w:rFonts w:asciiTheme="majorBidi" w:hAnsiTheme="majorBidi" w:cstheme="majorBidi"/>
+          <w:sz w:val="32"/>
+          <w:szCs w:val="32"/>
+        </w:rPr>
+        <w:t xml:space="preserve"> </w:t>
+      </w:r>
+      <w:proofErr w:type="spellStart"/>
+      <w:r>
+        <w:rPr>
+          <w:rFonts w:asciiTheme="majorBidi" w:hAnsiTheme="majorBidi" w:cstheme="majorBidi"/>
+          <w:sz w:val="32"/>
+          <w:szCs w:val="32"/>
+        </w:rPr>
+        <w:t>Hordan</w:t>
+      </w:r>
+      <w:proofErr w:type="spellEnd"/>
+      <w:r>
+        <w:rPr>
+          <w:rFonts w:asciiTheme="majorBidi" w:hAnsiTheme="majorBidi" w:cstheme="majorBidi"/>
+          <w:sz w:val="32"/>
+          <w:szCs w:val="32"/>
+        </w:rPr>
+        <w:t xml:space="preserve"> </w:t>
+      </w:r>
+      <w:r>
+        <w:rPr>
+          <w:rFonts w:asciiTheme="majorBidi" w:hAnsiTheme="majorBidi" w:cstheme="majorBidi"/>
+          <w:sz w:val="32"/>
+          <w:szCs w:val="32"/>
+        </w:rPr>
+        <w:t>205689581</w:t>
+      </w:r>
       <w:r>
         <w:rPr>
           <w:b/>
@@ -2933,11 +2997,19 @@
           <w:rFonts w:eastAsiaTheme="minorEastAsia"/>
         </w:rPr>
       </w:pPr>
+      <w:proofErr w:type="gramStart"/>
       <w:r>
         <w:rPr>
           <w:rFonts w:eastAsiaTheme="minorEastAsia"/>
         </w:rPr>
-        <w:t>So we get:</w:t>
+        <w:t>So</w:t>
+      </w:r>
+      <w:proofErr w:type="gramEnd"/>
+      <w:r>
+        <w:rPr>
+          <w:rFonts w:eastAsiaTheme="minorEastAsia"/>
+        </w:rPr>
+        <w:t xml:space="preserve"> we get:</w:t>
       </w:r>
     </w:p>
     <w:p>
@@ -5973,11 +6045,19 @@
           <w:rFonts w:eastAsiaTheme="minorEastAsia"/>
         </w:rPr>
       </w:pPr>
+      <w:proofErr w:type="gramStart"/>
       <w:r>
         <w:rPr>
           <w:rFonts w:eastAsiaTheme="minorEastAsia"/>
         </w:rPr>
-        <w:t>So we get:</w:t>
+        <w:t>So</w:t>
+      </w:r>
+      <w:proofErr w:type="gramEnd"/>
+      <w:r>
+        <w:rPr>
+          <w:rFonts w:eastAsiaTheme="minorEastAsia"/>
+        </w:rPr>
+        <w:t xml:space="preserve"> we get:</w:t>
       </w:r>
     </w:p>
     <w:p>

</xml_diff>